<commit_message>
UPDATE DESIGN TO FIX PROBLEM WITH SPKR CONN SHORTING AMPLIFIER TO GND WHEN MONO PLUG INSERTED.iNVOLVED CHANGES TO J2 & J4 CONNECTIONS TO CN8. RGB 6/26/15
</commit_message>
<xml_diff>
--- a/smartmic/SM1000-E/PCB Documentation Check List.docx
+++ b/smartmic/SM1000-E/PCB Documentation Check List.docx
@@ -250,67 +250,77 @@
         </w:rPr>
         <w:t xml:space="preserve">DATE: </w:t>
       </w:r>
-      <w:r>
-        <w:rPr>
-          <w:rFonts w:ascii="Arial" w:hAnsi="Arial" w:cs="Arial"/>
-          <w:sz w:val="24"/>
-          <w:szCs w:val="24"/>
-        </w:rPr>
-        <w:t>06/05/15</w:t>
-      </w:r>
-      <w:r>
-        <w:rPr>
-          <w:rFonts w:ascii="Arial" w:hAnsi="Arial" w:cs="Arial"/>
-          <w:sz w:val="24"/>
-          <w:szCs w:val="24"/>
-          <w:lang w:val="x-none"/>
-        </w:rPr>
-        <w:t xml:space="preserve">___________    </w:t>
-      </w:r>
-      <w:r>
-        <w:rPr>
-          <w:rFonts w:ascii="Arial" w:hAnsi="Arial" w:cs="Arial"/>
-          <w:sz w:val="24"/>
-          <w:szCs w:val="24"/>
-        </w:rPr>
-        <w:t xml:space="preserve">  </w:t>
-      </w:r>
-      <w:r>
-        <w:rPr>
-          <w:rFonts w:ascii="Arial" w:hAnsi="Arial" w:cs="Arial"/>
-          <w:sz w:val="24"/>
-          <w:szCs w:val="24"/>
-          <w:lang w:val="x-none"/>
-        </w:rPr>
-        <w:t xml:space="preserve"> By:  </w:t>
-      </w:r>
-      <w:r>
-        <w:rPr>
-          <w:rFonts w:ascii="Arial" w:hAnsi="Arial" w:cs="Arial"/>
-          <w:sz w:val="24"/>
-          <w:szCs w:val="24"/>
-        </w:rPr>
-        <w:t>RGB</w:t>
-      </w:r>
-      <w:r>
-        <w:rPr>
-          <w:rFonts w:ascii="Arial" w:hAnsi="Arial" w:cs="Arial"/>
-          <w:sz w:val="24"/>
-          <w:szCs w:val="24"/>
-          <w:lang w:val="x-none"/>
-        </w:rPr>
-        <w:t>___</w:t>
-      </w:r>
-      <w:r>
-        <w:rPr>
-          <w:rFonts w:ascii="Arial" w:hAnsi="Arial" w:cs="Arial"/>
-          <w:sz w:val="24"/>
-          <w:szCs w:val="24"/>
-        </w:rPr>
-        <w:t>rgb</w:t>
-      </w:r>
       <w:bookmarkStart w:id="0" w:name="_GoBack"/>
       <w:bookmarkEnd w:id="0"/>
+      <w:r>
+        <w:rPr>
+          <w:rFonts w:ascii="Arial" w:hAnsi="Arial" w:cs="Arial"/>
+          <w:sz w:val="24"/>
+          <w:szCs w:val="24"/>
+        </w:rPr>
+        <w:t>6/26</w:t>
+      </w:r>
+      <w:r>
+        <w:rPr>
+          <w:rFonts w:ascii="Arial" w:hAnsi="Arial" w:cs="Arial"/>
+          <w:sz w:val="24"/>
+          <w:szCs w:val="24"/>
+        </w:rPr>
+        <w:t>/15</w:t>
+      </w:r>
+      <w:r>
+        <w:rPr>
+          <w:rFonts w:ascii="Arial" w:hAnsi="Arial" w:cs="Arial"/>
+          <w:sz w:val="24"/>
+          <w:szCs w:val="24"/>
+          <w:lang w:val="x-none"/>
+        </w:rPr>
+        <w:t xml:space="preserve">___________    </w:t>
+      </w:r>
+      <w:r>
+        <w:rPr>
+          <w:rFonts w:ascii="Arial" w:hAnsi="Arial" w:cs="Arial"/>
+          <w:sz w:val="24"/>
+          <w:szCs w:val="24"/>
+        </w:rPr>
+        <w:t xml:space="preserve">  </w:t>
+      </w:r>
+      <w:r>
+        <w:rPr>
+          <w:rFonts w:ascii="Arial" w:hAnsi="Arial" w:cs="Arial"/>
+          <w:sz w:val="24"/>
+          <w:szCs w:val="24"/>
+          <w:lang w:val="x-none"/>
+        </w:rPr>
+        <w:t xml:space="preserve"> By:  </w:t>
+      </w:r>
+      <w:r>
+        <w:rPr>
+          <w:rFonts w:ascii="Arial" w:hAnsi="Arial" w:cs="Arial"/>
+          <w:sz w:val="24"/>
+          <w:szCs w:val="24"/>
+        </w:rPr>
+        <w:t>RGB</w:t>
+      </w:r>
+      <w:r>
+        <w:rPr>
+          <w:rFonts w:ascii="Arial" w:hAnsi="Arial" w:cs="Arial"/>
+          <w:sz w:val="24"/>
+          <w:szCs w:val="24"/>
+          <w:lang w:val="x-none"/>
+        </w:rPr>
+        <w:t>___</w:t>
+      </w:r>
+      <w:proofErr w:type="spellStart"/>
+      <w:r>
+        <w:rPr>
+          <w:rFonts w:ascii="Arial" w:hAnsi="Arial" w:cs="Arial"/>
+          <w:sz w:val="24"/>
+          <w:szCs w:val="24"/>
+        </w:rPr>
+        <w:t>rgb</w:t>
+      </w:r>
+      <w:proofErr w:type="spellEnd"/>
       <w:r>
         <w:rPr>
           <w:rFonts w:ascii="Arial" w:hAnsi="Arial" w:cs="Arial"/>

</xml_diff>